<commit_message>
Mais sobre media queries
</commit_message>
<xml_diff>
--- a/modulo-4/Anotações.docx
+++ b/modulo-4/Anotações.docx
@@ -352,7 +352,7 @@
         <w:t>O tamanho padrão do iframe é 300x150</w:t>
       </w:r>
       <w:r>
-        <w:t xml:space="preserve"> px;</w:t>
+        <w:t>px;</w:t>
       </w:r>
     </w:p>
     <w:p>
@@ -781,7 +781,19 @@
         <w:rPr>
           <w:color w:val="000000" w:themeColor="text1"/>
         </w:rPr>
-        <w:t>endro dele. Então no caso de ter um conteúdo altamente indexável, não é ideal colocar em um iframe;</w:t>
+        <w:t>en</w:t>
+      </w:r>
+      <w:r>
+        <w:rPr>
+          <w:color w:val="000000" w:themeColor="text1"/>
+        </w:rPr>
+        <w:t>t</w:t>
+      </w:r>
+      <w:r>
+        <w:rPr>
+          <w:color w:val="000000" w:themeColor="text1"/>
+        </w:rPr>
+        <w:t>ro dele. Então no caso de ter um conteúdo altamente indexável, não é ideal colocar em um iframe;</w:t>
       </w:r>
     </w:p>
     <w:p>
@@ -2072,7 +2084,13 @@
         </w:rPr>
       </w:pPr>
       <w:r>
-        <w:t xml:space="preserve">Quando utilizamos o método “post” os dados não aprecem na URL, mas isso não significa que não tenha como ter acesso essas informações </w:t>
+        <w:t>Quando utilizamos o método “post” os dados não ap</w:t>
+      </w:r>
+      <w:r>
+        <w:t>a</w:t>
+      </w:r>
+      <w:r>
+        <w:t xml:space="preserve">recem na URL, mas isso não significa que não tenha como ter acesso essas informações </w:t>
       </w:r>
       <w:r>
         <w:t>e</w:t>
@@ -3952,6 +3970,9 @@
     </w:p>
     <w:p>
       <w:r>
+        <w:rPr>
+          <w:noProof/>
+        </w:rPr>
         <w:drawing>
           <wp:inline distT="0" distB="0" distL="0" distR="0" wp14:anchorId="159AA62B" wp14:editId="39296434">
             <wp:extent cx="3438525" cy="1724918"/>
@@ -4150,6 +4171,9 @@
     </w:p>
     <w:p>
       <w:r>
+        <w:rPr>
+          <w:noProof/>
+        </w:rPr>
         <w:drawing>
           <wp:inline distT="0" distB="0" distL="0" distR="0" wp14:anchorId="092366F2" wp14:editId="6D86A007">
             <wp:extent cx="3495675" cy="3683326"/>
@@ -4374,38 +4398,60 @@
           <w:b/>
           <w:bCs/>
         </w:rPr>
-        <w:t>2</w:t>
+        <w:t xml:space="preserve">25 </w:t>
       </w:r>
       <w:r>
         <w:rPr>
           <w:b/>
           <w:bCs/>
         </w:rPr>
-        <w:t>5</w:t>
-      </w:r>
-      <w:r>
+        <w:t>21:22 05/09/2022</w:t>
+      </w:r>
+    </w:p>
+    <w:p>
+      <w:pPr>
+        <w:jc w:val="center"/>
         <w:rPr>
           <w:b/>
           <w:bCs/>
         </w:rPr>
+      </w:pPr>
+    </w:p>
+    <w:p>
+      <w:pPr>
+        <w:pStyle w:val="PargrafodaLista"/>
+        <w:numPr>
+          <w:ilvl w:val="0"/>
+          <w:numId w:val="16"/>
+        </w:numPr>
+      </w:pPr>
+      <w:r>
+        <w:rPr>
+          <w:highlight w:val="cyan"/>
+        </w:rPr>
+        <w:t>Media Queries</w:t>
+      </w:r>
+      <w:r>
         <w:t xml:space="preserve"> </w:t>
       </w:r>
       <w:r>
-        <w:rPr>
-          <w:b/>
-          <w:bCs/>
-        </w:rPr>
-        <w:t>21:22 05/09/2022</w:t>
-      </w:r>
-    </w:p>
-    <w:p>
-      <w:pPr>
-        <w:jc w:val="center"/>
-        <w:rPr>
-          <w:b/>
-          <w:bCs/>
-        </w:rPr>
-      </w:pPr>
+        <w:t xml:space="preserve">é uma </w:t>
+      </w:r>
+      <w:r>
+        <w:t>tecnologia</w:t>
+      </w:r>
+      <w:r>
+        <w:t xml:space="preserve"> que trabalha com</w:t>
+      </w:r>
+      <w:r>
+        <w:t xml:space="preserve"> versões de estilos adaptáveis para diversas telas</w:t>
+      </w:r>
+      <w:r>
+        <w:t xml:space="preserve"> as tornando expansivas</w:t>
+      </w:r>
+      <w:r>
+        <w:t>;</w:t>
+      </w:r>
     </w:p>
     <w:p>
       <w:pPr>
@@ -4416,25 +4462,97 @@
         </w:numPr>
       </w:pPr>
       <w:r>
-        <w:t xml:space="preserve">Media Queries </w:t>
-      </w:r>
-      <w:r>
-        <w:t xml:space="preserve">é uma </w:t>
-      </w:r>
-      <w:r>
-        <w:t>tecnologia</w:t>
-      </w:r>
-      <w:r>
-        <w:t xml:space="preserve"> que trabalha com</w:t>
-      </w:r>
-      <w:r>
-        <w:t xml:space="preserve"> versões de estilos adaptáveis para diversas telas</w:t>
-      </w:r>
-      <w:r>
-        <w:t xml:space="preserve"> as tornando expansivas</w:t>
-      </w:r>
-      <w:r>
-        <w:t>;</w:t>
+        <w:t xml:space="preserve">Para criar arquivos Media Queries, </w:t>
+      </w:r>
+      <w:r>
+        <w:t xml:space="preserve">deve-se criar </w:t>
+      </w:r>
+      <w:r>
+        <w:t xml:space="preserve">vários </w:t>
+      </w:r>
+      <w:r>
+        <w:rPr>
+          <w:color w:val="FF0000"/>
+        </w:rPr>
+        <w:t>&lt;</w:t>
+      </w:r>
+      <w:r>
+        <w:rPr>
+          <w:color w:val="FF0000"/>
+        </w:rPr>
+        <w:t>l</w:t>
+      </w:r>
+      <w:r>
+        <w:rPr>
+          <w:color w:val="FF0000"/>
+        </w:rPr>
+        <w:t>ink:css</w:t>
+      </w:r>
+      <w:r>
+        <w:rPr>
+          <w:color w:val="FF0000"/>
+        </w:rPr>
+        <w:t>&gt;</w:t>
+      </w:r>
+      <w:r>
+        <w:t xml:space="preserve"> para </w:t>
+      </w:r>
+      <w:r>
+        <w:t xml:space="preserve">cada </w:t>
+      </w:r>
+      <w:r>
+        <w:t>tipo de visualização e adicionar ao final da tag o parâmetro “</w:t>
+      </w:r>
+      <w:r>
+        <w:rPr>
+          <w:color w:val="FF0000"/>
+        </w:rPr>
+        <w:t>media</w:t>
+      </w:r>
+      <w:r>
+        <w:t>”</w:t>
+      </w:r>
+      <w:r>
+        <w:t xml:space="preserve"> (que é referente a media types)</w:t>
+      </w:r>
+      <w:r>
+        <w:t xml:space="preserve">, sendo os valores dentro dele </w:t>
+      </w:r>
+      <w:r>
+        <w:rPr>
+          <w:color w:val="0070C0"/>
+        </w:rPr>
+        <w:t>all</w:t>
+      </w:r>
+      <w:r>
+        <w:t xml:space="preserve"> (configuração geral), </w:t>
+      </w:r>
+      <w:r>
+        <w:rPr>
+          <w:color w:val="0070C0"/>
+        </w:rPr>
+        <w:t>screen</w:t>
+      </w:r>
+      <w:r>
+        <w:t xml:space="preserve"> (</w:t>
+      </w:r>
+      <w:r>
+        <w:t>configurações para telas)</w:t>
+      </w:r>
+      <w:r>
+        <w:t xml:space="preserve"> e</w:t>
+      </w:r>
+      <w:r>
+        <w:t xml:space="preserve"> </w:t>
+      </w:r>
+      <w:r>
+        <w:rPr>
+          <w:color w:val="0070C0"/>
+        </w:rPr>
+        <w:t>print</w:t>
+      </w:r>
+      <w:r>
+        <w:t xml:space="preserve"> (configurações para impressões);</w:t>
       </w:r>
     </w:p>
     <w:p>
@@ -4445,6 +4563,42 @@
           <w:numId w:val="16"/>
         </w:numPr>
       </w:pPr>
+      <w:r>
+        <w:t xml:space="preserve">O </w:t>
+      </w:r>
+      <w:r>
+        <w:t>ideal</w:t>
+      </w:r>
+      <w:r>
+        <w:t xml:space="preserve"> é </w:t>
+      </w:r>
+      <w:r>
+        <w:t>fazer</w:t>
+      </w:r>
+      <w:r>
+        <w:t xml:space="preserve"> uma pasta </w:t>
+      </w:r>
+      <w:r>
+        <w:t>para</w:t>
+      </w:r>
+      <w:r>
+        <w:t xml:space="preserve"> estilos para cada </w:t>
+      </w:r>
+      <w:r>
+        <w:t>HTML;</w:t>
+      </w:r>
+    </w:p>
+    <w:p>
+      <w:pPr>
+        <w:pStyle w:val="PargrafodaLista"/>
+        <w:numPr>
+          <w:ilvl w:val="0"/>
+          <w:numId w:val="16"/>
+        </w:numPr>
+      </w:pPr>
+      <w:r>
+        <w:t xml:space="preserve"> </w:t>
+      </w:r>
     </w:p>
     <w:p>
       <w:pPr>

</xml_diff>